<commit_message>
Links dos materiais de apoio
</commit_message>
<xml_diff>
--- a/artigo-cientifico/artigo-cientifico-novo-modelo.docx
+++ b/artigo-cientifico/artigo-cientifico-novo-modelo.docx
@@ -1,6 +1,6 @@
 
 <file path=word/document.xml><?xml version="1.0" encoding="utf-8"?>
-<w:document xmlns:wpc="http://schemas.microsoft.com/office/word/2010/wordprocessingCanvas" xmlns:cx="http://schemas.microsoft.com/office/drawing/2014/chartex" xmlns:cx1="http://schemas.microsoft.com/office/drawing/2015/9/8/chartex" xmlns:cx2="http://schemas.microsoft.com/office/drawing/2015/10/21/chartex" xmlns:cx3="http://schemas.microsoft.com/office/drawing/2016/5/9/chartex" xmlns:cx4="http://schemas.microsoft.com/office/drawing/2016/5/10/chartex" xmlns:cx5="http://schemas.microsoft.com/office/drawing/2016/5/11/chartex" xmlns:cx6="http://schemas.microsoft.com/office/drawing/2016/5/12/chartex" xmlns:cx7="http://schemas.microsoft.com/office/drawing/2016/5/13/chartex" xmlns:cx8="http://schemas.microsoft.com/office/drawing/2016/5/14/chartex" xmlns:mc="http://schemas.openxmlformats.org/markup-compatibility/2006" xmlns:aink="http://schemas.microsoft.com/office/drawing/2016/ink" xmlns:am3d="http://schemas.microsoft.com/office/drawing/2017/model3d" xmlns:o="urn:schemas-microsoft-com:office:office" xmlns:r="http://schemas.openxmlformats.org/officeDocument/2006/relationships" xmlns:m="http://schemas.openxmlformats.org/officeDocument/2006/math" xmlns:v="urn:schemas-microsoft-com:vml" xmlns:wp14="http://schemas.microsoft.com/office/word/2010/wordprocessingDrawing" xmlns:wp="http://schemas.openxmlformats.org/drawingml/2006/wordprocessingDrawing" xmlns:w10="urn:schemas-microsoft-com:office:word" xmlns:w="http://schemas.openxmlformats.org/wordprocessingml/2006/main" xmlns:w14="http://schemas.microsoft.com/office/word/2010/wordml" xmlns:w15="http://schemas.microsoft.com/office/word/2012/wordml" xmlns:w16cex="http://schemas.microsoft.com/office/word/2018/wordml/cex" xmlns:w16cid="http://schemas.microsoft.com/office/word/2016/wordml/cid" xmlns:w16="http://schemas.microsoft.com/office/word/2018/wordml" xmlns:w16se="http://schemas.microsoft.com/office/word/2015/wordml/symex" xmlns:wpg="http://schemas.microsoft.com/office/word/2010/wordprocessingGroup" xmlns:wpi="http://schemas.microsoft.com/office/word/2010/wordprocessingInk" xmlns:wne="http://schemas.microsoft.com/office/word/2006/wordml" xmlns:wps="http://schemas.microsoft.com/office/word/2010/wordprocessingShape" mc:Ignorable="w14 w15 w16se w16cid w16 w16cex wp14">
+<w:document xmlns:wpc="http://schemas.microsoft.com/office/word/2010/wordprocessingCanvas" xmlns:cx="http://schemas.microsoft.com/office/drawing/2014/chartex" xmlns:cx1="http://schemas.microsoft.com/office/drawing/2015/9/8/chartex" xmlns:cx2="http://schemas.microsoft.com/office/drawing/2015/10/21/chartex" xmlns:cx3="http://schemas.microsoft.com/office/drawing/2016/5/9/chartex" xmlns:cx4="http://schemas.microsoft.com/office/drawing/2016/5/10/chartex" xmlns:cx5="http://schemas.microsoft.com/office/drawing/2016/5/11/chartex" xmlns:cx6="http://schemas.microsoft.com/office/drawing/2016/5/12/chartex" xmlns:cx7="http://schemas.microsoft.com/office/drawing/2016/5/13/chartex" xmlns:cx8="http://schemas.microsoft.com/office/drawing/2016/5/14/chartex" xmlns:mc="http://schemas.openxmlformats.org/markup-compatibility/2006" xmlns:aink="http://schemas.microsoft.com/office/drawing/2016/ink" xmlns:am3d="http://schemas.microsoft.com/office/drawing/2017/model3d" xmlns:o="urn:schemas-microsoft-com:office:office" xmlns:r="http://schemas.openxmlformats.org/officeDocument/2006/relationships" xmlns:m="http://schemas.openxmlformats.org/officeDocument/2006/math" xmlns:v="urn:schemas-microsoft-com:vml" xmlns:wp14="http://schemas.microsoft.com/office/word/2010/wordprocessingDrawing" xmlns:wp="http://schemas.openxmlformats.org/drawingml/2006/wordprocessingDrawing" xmlns:w10="urn:schemas-microsoft-com:office:word" xmlns:w="http://schemas.openxmlformats.org/wordprocessingml/2006/main" xmlns:w14="http://schemas.microsoft.com/office/word/2010/wordml" xmlns:w15="http://schemas.microsoft.com/office/word/2012/wordml" xmlns:w16cid="http://schemas.microsoft.com/office/word/2016/wordml/cid" xmlns:w16se="http://schemas.microsoft.com/office/word/2015/wordml/symex" xmlns:wpg="http://schemas.microsoft.com/office/word/2010/wordprocessingGroup" xmlns:wpi="http://schemas.microsoft.com/office/word/2010/wordprocessingInk" xmlns:wne="http://schemas.microsoft.com/office/word/2006/wordml" xmlns:wps="http://schemas.microsoft.com/office/word/2010/wordprocessingShape" mc:Ignorable="w14 w15 w16se w16cid wp14">
   <w:body>
     <w:p>
       <w:pPr>
@@ -136,8 +136,16 @@
         <w:rPr>
           <w:b/>
         </w:rPr>
-        <w:t xml:space="preserve"> Nappi</w:t>
-      </w:r>
+        <w:t xml:space="preserve"> </w:t>
+      </w:r>
+      <w:proofErr w:type="spellStart"/>
+      <w:r>
+        <w:rPr>
+          <w:b/>
+        </w:rPr>
+        <w:t>Nappi</w:t>
+      </w:r>
+      <w:proofErr w:type="spellEnd"/>
     </w:p>
     <w:p>
       <w:pPr>
@@ -268,8 +276,17 @@
           <w:i/>
           <w:iCs/>
         </w:rPr>
-        <w:t>-Neighbors</w:t>
-      </w:r>
+        <w:t>-</w:t>
+      </w:r>
+      <w:proofErr w:type="spellStart"/>
+      <w:r>
+        <w:rPr>
+          <w:i/>
+          <w:iCs/>
+        </w:rPr>
+        <w:t>Neighbors</w:t>
+      </w:r>
+      <w:proofErr w:type="spellEnd"/>
       <w:r>
         <w:t xml:space="preserve"> (KNN)</w:t>
       </w:r>
@@ -1085,7 +1102,15 @@
             </w:r>
             <w:proofErr w:type="spellEnd"/>
             <w:r>
-              <w:t xml:space="preserve"> e McDermott (1985</w:t>
+              <w:t xml:space="preserve"> e </w:t>
+            </w:r>
+            <w:proofErr w:type="spellStart"/>
+            <w:r>
+              <w:t>McDermott</w:t>
+            </w:r>
+            <w:proofErr w:type="spellEnd"/>
+            <w:r>
+              <w:t xml:space="preserve"> (1985</w:t>
             </w:r>
             <w:r>
               <w:rPr>
@@ -1634,7 +1659,23 @@
           <w:b/>
           <w:i/>
         </w:rPr>
-        <w:t xml:space="preserve"> Neighbors – </w:t>
+        <w:t xml:space="preserve"> </w:t>
+      </w:r>
+      <w:proofErr w:type="spellStart"/>
+      <w:r>
+        <w:rPr>
+          <w:b/>
+          <w:i/>
+        </w:rPr>
+        <w:t>Neighbors</w:t>
+      </w:r>
+      <w:proofErr w:type="spellEnd"/>
+      <w:r>
+        <w:rPr>
+          <w:b/>
+          <w:i/>
+        </w:rPr>
+        <w:t xml:space="preserve"> – </w:t>
       </w:r>
       <w:r>
         <w:rPr>
@@ -3281,31 +3322,7 @@
         <w:rPr>
           <w:highlight w:val="yellow"/>
         </w:rPr>
-        <w:t xml:space="preserve"> e tendo como </w:t>
-      </w:r>
-      <w:r>
-        <w:rPr>
-          <w:highlight w:val="yellow"/>
-        </w:rPr>
-        <w:t xml:space="preserve">hipótese </w:t>
-      </w:r>
-      <w:r>
-        <w:rPr>
-          <w:highlight w:val="yellow"/>
-        </w:rPr>
-        <w:t>a</w:t>
-      </w:r>
-      <w:r>
-        <w:rPr>
-          <w:highlight w:val="yellow"/>
-        </w:rPr>
-        <w:t xml:space="preserve"> aplicação</w:t>
-      </w:r>
-      <w:r>
-        <w:rPr>
-          <w:highlight w:val="yellow"/>
-        </w:rPr>
-        <w:t xml:space="preserve"> do </w:t>
+        <w:t xml:space="preserve"> e tendo como hipótese a aplicação do </w:t>
       </w:r>
       <w:r>
         <w:rPr>
@@ -3331,19 +3348,23 @@
           <w:iCs/>
           <w:highlight w:val="yellow"/>
         </w:rPr>
-        <w:t>-Neighbors</w:t>
-      </w:r>
-      <w:r>
-        <w:rPr>
+        <w:t>-</w:t>
+      </w:r>
+      <w:proofErr w:type="spellStart"/>
+      <w:r>
+        <w:rPr>
+          <w:i/>
+          <w:iCs/>
           <w:highlight w:val="yellow"/>
         </w:rPr>
-        <w:t xml:space="preserve"> (KNN) – algoritmo supervisionado de classificação –</w:t>
-      </w:r>
+        <w:t>Neighbors</w:t>
+      </w:r>
+      <w:proofErr w:type="spellEnd"/>
       <w:r>
         <w:rPr>
           <w:highlight w:val="yellow"/>
         </w:rPr>
-        <w:t xml:space="preserve"> em dois cenários distintos,</w:t>
+        <w:t xml:space="preserve"> (KNN) – algoritmo supervisionado de classificação – em dois cenários distintos,</w:t>
       </w:r>
       <w:r>
         <w:rPr>
@@ -6503,22 +6524,28 @@
         <w:rPr>
           <w:highlight w:val="yellow"/>
         </w:rPr>
-        <w:t xml:space="preserve"> pode ser acessado em http://githu</w:t>
-      </w:r>
+        <w:t xml:space="preserve"> pode ser acessado em </w:t>
+      </w:r>
+      <w:hyperlink r:id="rId17" w:history="1">
+        <w:r>
+          <w:rPr>
+            <w:rStyle w:val="Hyperlink"/>
+            <w:highlight w:val="yellow"/>
+          </w:rPr>
+          <w:t>https://github.com/fttec10/tcc-knn/blob/master/questionario/questionario-pronomes.pdf</w:t>
+        </w:r>
+      </w:hyperlink>
       <w:r>
         <w:rPr>
           <w:highlight w:val="yellow"/>
         </w:rPr>
-        <w:t>b.</w:t>
-      </w:r>
-    </w:p>
-    <w:p>
-      <w:r>
-        <w:t xml:space="preserve">Tendo em mãos as respostas coletadas, iniciou-se a avaliação dos resultados considerando o número de erros por tema. Assim, foi possível definir o melhor material de estudo para cada conjunto de alternativas </w:t>
-      </w:r>
+        <w:t>.</w:t>
+      </w:r>
+    </w:p>
+    <w:p>
       <w:r>
         <w:lastRenderedPageBreak/>
-        <w:t>selecionadas, contribuindo para que cada aluno tivesse uma indicação de material de estudo personalizada, com foco em suprir as suas necessidades particulares de aprendizagem.</w:t>
+        <w:t>Tendo em mãos as respostas coletadas, iniciou-se a avaliação dos resultados considerando o número de erros por tema. Assim, foi possível definir o melhor material de estudo para cada conjunto de alternativas selecionadas, contribuindo para que cada aluno tivesse uma indicação de material de estudo personalizada, com foco em suprir as suas necessidades particulares de aprendizagem.</w:t>
       </w:r>
       <w:r>
         <w:t xml:space="preserve"> </w:t>
@@ -6527,19 +6554,90 @@
         <w:rPr>
           <w:highlight w:val="yellow"/>
         </w:rPr>
-        <w:t>Os materiais utilizados na indicação do questionário</w:t>
+        <w:t xml:space="preserve">Os materiais utilizados </w:t>
       </w:r>
       <w:r>
         <w:rPr>
           <w:highlight w:val="yellow"/>
         </w:rPr>
-        <w:t xml:space="preserve"> foram três links de vídeo aulas disponíveis no youtube, que </w:t>
+        <w:t>para</w:t>
       </w:r>
       <w:r>
         <w:rPr>
           <w:highlight w:val="yellow"/>
         </w:rPr>
-        <w:t>podem ser acessados em http://github.</w:t>
+        <w:t xml:space="preserve"> indicação</w:t>
+      </w:r>
+      <w:r>
+        <w:rPr>
+          <w:highlight w:val="yellow"/>
+        </w:rPr>
+        <w:t xml:space="preserve"> de conteúdo </w:t>
+      </w:r>
+      <w:r>
+        <w:rPr>
+          <w:highlight w:val="yellow"/>
+        </w:rPr>
+        <w:t>foram três links de v</w:t>
+      </w:r>
+      <w:r>
+        <w:rPr>
+          <w:highlight w:val="yellow"/>
+        </w:rPr>
+        <w:t>i</w:t>
+      </w:r>
+      <w:r>
+        <w:rPr>
+          <w:highlight w:val="yellow"/>
+        </w:rPr>
+        <w:t>deoaulas</w:t>
+      </w:r>
+      <w:bookmarkStart w:id="1" w:name="_GoBack"/>
+      <w:bookmarkEnd w:id="1"/>
+      <w:r>
+        <w:rPr>
+          <w:highlight w:val="yellow"/>
+        </w:rPr>
+        <w:t xml:space="preserve"> que estão</w:t>
+      </w:r>
+      <w:r>
+        <w:rPr>
+          <w:highlight w:val="yellow"/>
+        </w:rPr>
+        <w:t xml:space="preserve"> disponíveis no youtube, </w:t>
+      </w:r>
+      <w:r>
+        <w:rPr>
+          <w:highlight w:val="yellow"/>
+        </w:rPr>
+        <w:t xml:space="preserve">e </w:t>
+      </w:r>
+      <w:r>
+        <w:rPr>
+          <w:highlight w:val="yellow"/>
+        </w:rPr>
+        <w:t xml:space="preserve">que </w:t>
+      </w:r>
+      <w:r>
+        <w:rPr>
+          <w:highlight w:val="yellow"/>
+        </w:rPr>
+        <w:t xml:space="preserve">podem ser acessados em </w:t>
+      </w:r>
+      <w:hyperlink r:id="rId18" w:history="1">
+        <w:r>
+          <w:rPr>
+            <w:rStyle w:val="Hyperlink"/>
+            <w:highlight w:val="yellow"/>
+          </w:rPr>
+          <w:t>https://github.com/fttec10/tcc-knn/blob/master/questionario/material-apoio.pdf</w:t>
+        </w:r>
+      </w:hyperlink>
+      <w:r>
+        <w:rPr>
+          <w:highlight w:val="yellow"/>
+        </w:rPr>
+        <w:t>.</w:t>
       </w:r>
     </w:p>
     <w:p>
@@ -9462,7 +9560,7 @@
                     </pic:cNvPicPr>
                   </pic:nvPicPr>
                   <pic:blipFill>
-                    <a:blip r:embed="rId17">
+                    <a:blip r:embed="rId19">
                       <a:extLst>
                         <a:ext uri="{28A0092B-C50C-407E-A947-70E740481C1C}">
                           <a14:useLocalDpi xmlns:a14="http://schemas.microsoft.com/office/drawing/2010/main" val="0"/>
@@ -9542,7 +9640,7 @@
       <w:r>
         <w:t xml:space="preserve"> ajustado pode ser acessado em </w:t>
       </w:r>
-      <w:hyperlink r:id="rId18" w:history="1">
+      <w:hyperlink r:id="rId20" w:history="1">
         <w:r>
           <w:rPr>
             <w:rStyle w:val="Hyperlink"/>
@@ -9575,7 +9673,7 @@
       <w:r>
         <w:t xml:space="preserve">, podendo ser acessado em </w:t>
       </w:r>
-      <w:hyperlink r:id="rId19" w:history="1">
+      <w:hyperlink r:id="rId21" w:history="1">
         <w:r>
           <w:rPr>
             <w:rStyle w:val="Hyperlink"/>
@@ -9688,7 +9786,7 @@
                     </pic:cNvPicPr>
                   </pic:nvPicPr>
                   <pic:blipFill>
-                    <a:blip r:embed="rId20">
+                    <a:blip r:embed="rId22">
                       <a:extLst>
                         <a:ext uri="{28A0092B-C50C-407E-A947-70E740481C1C}">
                           <a14:useLocalDpi xmlns:a14="http://schemas.microsoft.com/office/drawing/2010/main" val="0"/>
@@ -9746,7 +9844,7 @@
       <w:r>
         <w:t xml:space="preserve"> na Figura 8 e acessado em </w:t>
       </w:r>
-      <w:hyperlink r:id="rId21" w:history="1">
+      <w:hyperlink r:id="rId23" w:history="1">
         <w:r>
           <w:rPr>
             <w:rStyle w:val="Hyperlink"/>
@@ -9896,7 +9994,7 @@
                     </pic:cNvPicPr>
                   </pic:nvPicPr>
                   <pic:blipFill>
-                    <a:blip r:embed="rId22">
+                    <a:blip r:embed="rId24">
                       <a:extLst>
                         <a:ext uri="{28A0092B-C50C-407E-A947-70E740481C1C}">
                           <a14:useLocalDpi xmlns:a14="http://schemas.microsoft.com/office/drawing/2010/main" val="0"/>
@@ -11126,7 +11224,7 @@
       <w:r>
         <w:t xml:space="preserve">Sendo assim, é possível observar que a utilização do KNN como algoritmo de classificação foi capaz de atingir uma média de 63,72% de acurácia com uma base de dados rotulados variando entre 40 e 80 respostas, o que sugere que não há necessidade de um grande conjunto de dados rotulados para que sua aplicação se torne relevante, podendo ser utilizado pelo professor em turmas relativamente pequenas, exigindo uma quantidade mínima de 40 respostas validadas e alcançando uma acurácia de até 65,71% na sugestão de materiais de estudo, como mostra a Figura 9 e pode ser visto em </w:t>
       </w:r>
-      <w:hyperlink r:id="rId23" w:history="1">
+      <w:hyperlink r:id="rId25" w:history="1">
         <w:r>
           <w:rPr>
             <w:rStyle w:val="Hyperlink"/>
@@ -11215,7 +11313,7 @@
                     </pic:cNvPicPr>
                   </pic:nvPicPr>
                   <pic:blipFill>
-                    <a:blip r:embed="rId24">
+                    <a:blip r:embed="rId26">
                       <a:extLst>
                         <a:ext uri="{28A0092B-C50C-407E-A947-70E740481C1C}">
                           <a14:useLocalDpi xmlns:a14="http://schemas.microsoft.com/office/drawing/2010/main" val="0"/>
@@ -11847,8 +11945,18 @@
           <w:b/>
           <w:lang w:val="pt-BR"/>
         </w:rPr>
-        <w:t xml:space="preserve"> anywhere</w:t>
-      </w:r>
+        <w:t xml:space="preserve"> </w:t>
+      </w:r>
+      <w:proofErr w:type="spellStart"/>
+      <w:r>
+        <w:rPr>
+          <w:rStyle w:val="RefernciaIntensa"/>
+          <w:b/>
+          <w:lang w:val="pt-BR"/>
+        </w:rPr>
+        <w:t>anywhere</w:t>
+      </w:r>
+      <w:proofErr w:type="spellEnd"/>
       <w:r>
         <w:rPr>
           <w:rStyle w:val="RefernciaIntensa"/>
@@ -12279,8 +12387,8 @@
     </w:p>
     <w:p/>
     <w:sectPr>
-      <w:headerReference w:type="default" r:id="rId25"/>
-      <w:footerReference w:type="default" r:id="rId26"/>
+      <w:headerReference w:type="default" r:id="rId27"/>
+      <w:footerReference w:type="default" r:id="rId28"/>
       <w:type w:val="continuous"/>
       <w:pgSz w:w="11907" w:h="16840" w:code="9"/>
       <w:pgMar w:top="1956" w:right="851" w:bottom="851" w:left="851" w:header="227" w:footer="709" w:gutter="0"/>
@@ -12292,7 +12400,7 @@
 </file>
 
 <file path=word/endnotes.xml><?xml version="1.0" encoding="utf-8"?>
-<w:endnotes xmlns:wpc="http://schemas.microsoft.com/office/word/2010/wordprocessingCanvas" xmlns:cx="http://schemas.microsoft.com/office/drawing/2014/chartex" xmlns:cx1="http://schemas.microsoft.com/office/drawing/2015/9/8/chartex" xmlns:cx2="http://schemas.microsoft.com/office/drawing/2015/10/21/chartex" xmlns:cx3="http://schemas.microsoft.com/office/drawing/2016/5/9/chartex" xmlns:cx4="http://schemas.microsoft.com/office/drawing/2016/5/10/chartex" xmlns:cx5="http://schemas.microsoft.com/office/drawing/2016/5/11/chartex" xmlns:cx6="http://schemas.microsoft.com/office/drawing/2016/5/12/chartex" xmlns:cx7="http://schemas.microsoft.com/office/drawing/2016/5/13/chartex" xmlns:cx8="http://schemas.microsoft.com/office/drawing/2016/5/14/chartex" xmlns:mc="http://schemas.openxmlformats.org/markup-compatibility/2006" xmlns:aink="http://schemas.microsoft.com/office/drawing/2016/ink" xmlns:am3d="http://schemas.microsoft.com/office/drawing/2017/model3d" xmlns:o="urn:schemas-microsoft-com:office:office" xmlns:r="http://schemas.openxmlformats.org/officeDocument/2006/relationships" xmlns:m="http://schemas.openxmlformats.org/officeDocument/2006/math" xmlns:v="urn:schemas-microsoft-com:vml" xmlns:wp14="http://schemas.microsoft.com/office/word/2010/wordprocessingDrawing" xmlns:wp="http://schemas.openxmlformats.org/drawingml/2006/wordprocessingDrawing" xmlns:w10="urn:schemas-microsoft-com:office:word" xmlns:w="http://schemas.openxmlformats.org/wordprocessingml/2006/main" xmlns:w14="http://schemas.microsoft.com/office/word/2010/wordml" xmlns:w15="http://schemas.microsoft.com/office/word/2012/wordml" xmlns:w16cex="http://schemas.microsoft.com/office/word/2018/wordml/cex" xmlns:w16cid="http://schemas.microsoft.com/office/word/2016/wordml/cid" xmlns:w16="http://schemas.microsoft.com/office/word/2018/wordml" xmlns:w16se="http://schemas.microsoft.com/office/word/2015/wordml/symex" xmlns:wpg="http://schemas.microsoft.com/office/word/2010/wordprocessingGroup" xmlns:wpi="http://schemas.microsoft.com/office/word/2010/wordprocessingInk" xmlns:wne="http://schemas.microsoft.com/office/word/2006/wordml" xmlns:wps="http://schemas.microsoft.com/office/word/2010/wordprocessingShape" mc:Ignorable="w14 w15 w16se w16cid w16 w16cex wp14">
+<w:endnotes xmlns:wpc="http://schemas.microsoft.com/office/word/2010/wordprocessingCanvas" xmlns:cx="http://schemas.microsoft.com/office/drawing/2014/chartex" xmlns:cx1="http://schemas.microsoft.com/office/drawing/2015/9/8/chartex" xmlns:cx2="http://schemas.microsoft.com/office/drawing/2015/10/21/chartex" xmlns:cx3="http://schemas.microsoft.com/office/drawing/2016/5/9/chartex" xmlns:cx4="http://schemas.microsoft.com/office/drawing/2016/5/10/chartex" xmlns:cx5="http://schemas.microsoft.com/office/drawing/2016/5/11/chartex" xmlns:cx6="http://schemas.microsoft.com/office/drawing/2016/5/12/chartex" xmlns:cx7="http://schemas.microsoft.com/office/drawing/2016/5/13/chartex" xmlns:cx8="http://schemas.microsoft.com/office/drawing/2016/5/14/chartex" xmlns:mc="http://schemas.openxmlformats.org/markup-compatibility/2006" xmlns:aink="http://schemas.microsoft.com/office/drawing/2016/ink" xmlns:am3d="http://schemas.microsoft.com/office/drawing/2017/model3d" xmlns:o="urn:schemas-microsoft-com:office:office" xmlns:r="http://schemas.openxmlformats.org/officeDocument/2006/relationships" xmlns:m="http://schemas.openxmlformats.org/officeDocument/2006/math" xmlns:v="urn:schemas-microsoft-com:vml" xmlns:wp14="http://schemas.microsoft.com/office/word/2010/wordprocessingDrawing" xmlns:wp="http://schemas.openxmlformats.org/drawingml/2006/wordprocessingDrawing" xmlns:w10="urn:schemas-microsoft-com:office:word" xmlns:w="http://schemas.openxmlformats.org/wordprocessingml/2006/main" xmlns:w14="http://schemas.microsoft.com/office/word/2010/wordml" xmlns:w15="http://schemas.microsoft.com/office/word/2012/wordml" xmlns:w16cid="http://schemas.microsoft.com/office/word/2016/wordml/cid" xmlns:w16se="http://schemas.microsoft.com/office/word/2015/wordml/symex" xmlns:wpg="http://schemas.microsoft.com/office/word/2010/wordprocessingGroup" xmlns:wpi="http://schemas.microsoft.com/office/word/2010/wordprocessingInk" xmlns:wne="http://schemas.microsoft.com/office/word/2006/wordml" xmlns:wps="http://schemas.microsoft.com/office/word/2010/wordprocessingShape" mc:Ignorable="w14 w15 w16se w16cid wp14">
   <w:endnote w:type="separator" w:id="-1">
     <w:p>
       <w:r>
@@ -12311,7 +12419,7 @@
 </file>
 
 <file path=word/footer1.xml><?xml version="1.0" encoding="utf-8"?>
-<w:ftr xmlns:wpc="http://schemas.microsoft.com/office/word/2010/wordprocessingCanvas" xmlns:cx="http://schemas.microsoft.com/office/drawing/2014/chartex" xmlns:cx1="http://schemas.microsoft.com/office/drawing/2015/9/8/chartex" xmlns:cx2="http://schemas.microsoft.com/office/drawing/2015/10/21/chartex" xmlns:cx3="http://schemas.microsoft.com/office/drawing/2016/5/9/chartex" xmlns:cx4="http://schemas.microsoft.com/office/drawing/2016/5/10/chartex" xmlns:cx5="http://schemas.microsoft.com/office/drawing/2016/5/11/chartex" xmlns:cx6="http://schemas.microsoft.com/office/drawing/2016/5/12/chartex" xmlns:cx7="http://schemas.microsoft.com/office/drawing/2016/5/13/chartex" xmlns:cx8="http://schemas.microsoft.com/office/drawing/2016/5/14/chartex" xmlns:mc="http://schemas.openxmlformats.org/markup-compatibility/2006" xmlns:aink="http://schemas.microsoft.com/office/drawing/2016/ink" xmlns:am3d="http://schemas.microsoft.com/office/drawing/2017/model3d" xmlns:o="urn:schemas-microsoft-com:office:office" xmlns:r="http://schemas.openxmlformats.org/officeDocument/2006/relationships" xmlns:m="http://schemas.openxmlformats.org/officeDocument/2006/math" xmlns:v="urn:schemas-microsoft-com:vml" xmlns:wp14="http://schemas.microsoft.com/office/word/2010/wordprocessingDrawing" xmlns:wp="http://schemas.openxmlformats.org/drawingml/2006/wordprocessingDrawing" xmlns:w10="urn:schemas-microsoft-com:office:word" xmlns:w="http://schemas.openxmlformats.org/wordprocessingml/2006/main" xmlns:w14="http://schemas.microsoft.com/office/word/2010/wordml" xmlns:w15="http://schemas.microsoft.com/office/word/2012/wordml" xmlns:w16cex="http://schemas.microsoft.com/office/word/2018/wordml/cex" xmlns:w16cid="http://schemas.microsoft.com/office/word/2016/wordml/cid" xmlns:w16="http://schemas.microsoft.com/office/word/2018/wordml" xmlns:w16se="http://schemas.microsoft.com/office/word/2015/wordml/symex" xmlns:wpg="http://schemas.microsoft.com/office/word/2010/wordprocessingGroup" xmlns:wpi="http://schemas.microsoft.com/office/word/2010/wordprocessingInk" xmlns:wne="http://schemas.microsoft.com/office/word/2006/wordml" xmlns:wps="http://schemas.microsoft.com/office/word/2010/wordprocessingShape" mc:Ignorable="w14 w15 w16se w16cid w16 w16cex wp14">
+<w:ftr xmlns:wpc="http://schemas.microsoft.com/office/word/2010/wordprocessingCanvas" xmlns:cx="http://schemas.microsoft.com/office/drawing/2014/chartex" xmlns:cx1="http://schemas.microsoft.com/office/drawing/2015/9/8/chartex" xmlns:cx2="http://schemas.microsoft.com/office/drawing/2015/10/21/chartex" xmlns:cx3="http://schemas.microsoft.com/office/drawing/2016/5/9/chartex" xmlns:cx4="http://schemas.microsoft.com/office/drawing/2016/5/10/chartex" xmlns:cx5="http://schemas.microsoft.com/office/drawing/2016/5/11/chartex" xmlns:cx6="http://schemas.microsoft.com/office/drawing/2016/5/12/chartex" xmlns:cx7="http://schemas.microsoft.com/office/drawing/2016/5/13/chartex" xmlns:cx8="http://schemas.microsoft.com/office/drawing/2016/5/14/chartex" xmlns:mc="http://schemas.openxmlformats.org/markup-compatibility/2006" xmlns:aink="http://schemas.microsoft.com/office/drawing/2016/ink" xmlns:am3d="http://schemas.microsoft.com/office/drawing/2017/model3d" xmlns:o="urn:schemas-microsoft-com:office:office" xmlns:r="http://schemas.openxmlformats.org/officeDocument/2006/relationships" xmlns:m="http://schemas.openxmlformats.org/officeDocument/2006/math" xmlns:v="urn:schemas-microsoft-com:vml" xmlns:wp14="http://schemas.microsoft.com/office/word/2010/wordprocessingDrawing" xmlns:wp="http://schemas.openxmlformats.org/drawingml/2006/wordprocessingDrawing" xmlns:w10="urn:schemas-microsoft-com:office:word" xmlns:w="http://schemas.openxmlformats.org/wordprocessingml/2006/main" xmlns:w14="http://schemas.microsoft.com/office/word/2010/wordml" xmlns:w15="http://schemas.microsoft.com/office/word/2012/wordml" xmlns:w16cid="http://schemas.microsoft.com/office/word/2016/wordml/cid" xmlns:w16se="http://schemas.microsoft.com/office/word/2015/wordml/symex" xmlns:wpg="http://schemas.microsoft.com/office/word/2010/wordprocessingGroup" xmlns:wpi="http://schemas.microsoft.com/office/word/2010/wordprocessingInk" xmlns:wne="http://schemas.microsoft.com/office/word/2006/wordml" xmlns:wps="http://schemas.microsoft.com/office/word/2010/wordprocessingShape" mc:Ignorable="w14 w15 w16se w16cid wp14">
   <w:p>
     <w:pPr>
       <w:pStyle w:val="Rodap"/>
@@ -12412,7 +12520,7 @@
             </wp:anchor>
           </w:drawing>
         </mc:Choice>
-        <mc:Fallback>
+        <mc:Fallback xmlns:w16="http://schemas.microsoft.com/office/word/2018/wordml" xmlns:w16cex="http://schemas.microsoft.com/office/word/2018/wordml/cex">
           <w:pict>
             <v:shapetype w14:anchorId="615AB1A1" id="_x0000_t202" coordsize="21600,21600" o:spt="202" path="m,l,21600r21600,l21600,xe">
               <v:stroke joinstyle="miter"/>
@@ -12593,7 +12701,7 @@
             </wp:anchor>
           </w:drawing>
         </mc:Choice>
-        <mc:Fallback>
+        <mc:Fallback xmlns:w16="http://schemas.microsoft.com/office/word/2018/wordml" xmlns:w16cex="http://schemas.microsoft.com/office/word/2018/wordml/cex">
           <w:pict>
             <v:shape w14:anchorId="4161FE7F" id="Caixa de Texto 2" o:spid="_x0000_s1027" type="#_x0000_t202" style="position:absolute;left:0;text-align:left;margin-left:-23.8pt;margin-top:692pt;width:523.5pt;height:36pt;z-index:251663872;visibility:visible;mso-wrap-style:square;mso-width-percent:0;mso-wrap-distance-left:9pt;mso-wrap-distance-top:0;mso-wrap-distance-right:9pt;mso-wrap-distance-bottom:0;mso-position-horizontal:absolute;mso-position-horizontal-relative:margin;mso-position-vertical:absolute;mso-position-vertical-relative:margin;mso-width-percent:0;mso-width-relative:margin;v-text-anchor:top" o:gfxdata="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" stroked="f">
               <v:textbox>
@@ -12679,7 +12787,7 @@
 </file>
 
 <file path=word/footnotes.xml><?xml version="1.0" encoding="utf-8"?>
-<w:footnotes xmlns:wpc="http://schemas.microsoft.com/office/word/2010/wordprocessingCanvas" xmlns:cx="http://schemas.microsoft.com/office/drawing/2014/chartex" xmlns:cx1="http://schemas.microsoft.com/office/drawing/2015/9/8/chartex" xmlns:cx2="http://schemas.microsoft.com/office/drawing/2015/10/21/chartex" xmlns:cx3="http://schemas.microsoft.com/office/drawing/2016/5/9/chartex" xmlns:cx4="http://schemas.microsoft.com/office/drawing/2016/5/10/chartex" xmlns:cx5="http://schemas.microsoft.com/office/drawing/2016/5/11/chartex" xmlns:cx6="http://schemas.microsoft.com/office/drawing/2016/5/12/chartex" xmlns:cx7="http://schemas.microsoft.com/office/drawing/2016/5/13/chartex" xmlns:cx8="http://schemas.microsoft.com/office/drawing/2016/5/14/chartex" xmlns:mc="http://schemas.openxmlformats.org/markup-compatibility/2006" xmlns:aink="http://schemas.microsoft.com/office/drawing/2016/ink" xmlns:am3d="http://schemas.microsoft.com/office/drawing/2017/model3d" xmlns:o="urn:schemas-microsoft-com:office:office" xmlns:r="http://schemas.openxmlformats.org/officeDocument/2006/relationships" xmlns:m="http://schemas.openxmlformats.org/officeDocument/2006/math" xmlns:v="urn:schemas-microsoft-com:vml" xmlns:wp14="http://schemas.microsoft.com/office/word/2010/wordprocessingDrawing" xmlns:wp="http://schemas.openxmlformats.org/drawingml/2006/wordprocessingDrawing" xmlns:w10="urn:schemas-microsoft-com:office:word" xmlns:w="http://schemas.openxmlformats.org/wordprocessingml/2006/main" xmlns:w14="http://schemas.microsoft.com/office/word/2010/wordml" xmlns:w15="http://schemas.microsoft.com/office/word/2012/wordml" xmlns:w16cex="http://schemas.microsoft.com/office/word/2018/wordml/cex" xmlns:w16cid="http://schemas.microsoft.com/office/word/2016/wordml/cid" xmlns:w16="http://schemas.microsoft.com/office/word/2018/wordml" xmlns:w16se="http://schemas.microsoft.com/office/word/2015/wordml/symex" xmlns:wpg="http://schemas.microsoft.com/office/word/2010/wordprocessingGroup" xmlns:wpi="http://schemas.microsoft.com/office/word/2010/wordprocessingInk" xmlns:wne="http://schemas.microsoft.com/office/word/2006/wordml" xmlns:wps="http://schemas.microsoft.com/office/word/2010/wordprocessingShape" mc:Ignorable="w14 w15 w16se w16cid w16 w16cex wp14">
+<w:footnotes xmlns:wpc="http://schemas.microsoft.com/office/word/2010/wordprocessingCanvas" xmlns:cx="http://schemas.microsoft.com/office/drawing/2014/chartex" xmlns:cx1="http://schemas.microsoft.com/office/drawing/2015/9/8/chartex" xmlns:cx2="http://schemas.microsoft.com/office/drawing/2015/10/21/chartex" xmlns:cx3="http://schemas.microsoft.com/office/drawing/2016/5/9/chartex" xmlns:cx4="http://schemas.microsoft.com/office/drawing/2016/5/10/chartex" xmlns:cx5="http://schemas.microsoft.com/office/drawing/2016/5/11/chartex" xmlns:cx6="http://schemas.microsoft.com/office/drawing/2016/5/12/chartex" xmlns:cx7="http://schemas.microsoft.com/office/drawing/2016/5/13/chartex" xmlns:cx8="http://schemas.microsoft.com/office/drawing/2016/5/14/chartex" xmlns:mc="http://schemas.openxmlformats.org/markup-compatibility/2006" xmlns:aink="http://schemas.microsoft.com/office/drawing/2016/ink" xmlns:am3d="http://schemas.microsoft.com/office/drawing/2017/model3d" xmlns:o="urn:schemas-microsoft-com:office:office" xmlns:r="http://schemas.openxmlformats.org/officeDocument/2006/relationships" xmlns:m="http://schemas.openxmlformats.org/officeDocument/2006/math" xmlns:v="urn:schemas-microsoft-com:vml" xmlns:wp14="http://schemas.microsoft.com/office/word/2010/wordprocessingDrawing" xmlns:wp="http://schemas.openxmlformats.org/drawingml/2006/wordprocessingDrawing" xmlns:w10="urn:schemas-microsoft-com:office:word" xmlns:w="http://schemas.openxmlformats.org/wordprocessingml/2006/main" xmlns:w14="http://schemas.microsoft.com/office/word/2010/wordml" xmlns:w15="http://schemas.microsoft.com/office/word/2012/wordml" xmlns:w16cid="http://schemas.microsoft.com/office/word/2016/wordml/cid" xmlns:w16se="http://schemas.microsoft.com/office/word/2015/wordml/symex" xmlns:wpg="http://schemas.microsoft.com/office/word/2010/wordprocessingGroup" xmlns:wpi="http://schemas.microsoft.com/office/word/2010/wordprocessingInk" xmlns:wne="http://schemas.microsoft.com/office/word/2006/wordml" xmlns:wps="http://schemas.microsoft.com/office/word/2010/wordprocessingShape" mc:Ignorable="w14 w15 w16se w16cid wp14">
   <w:footnote w:type="separator" w:id="-1">
     <w:p>
       <w:r>
@@ -12698,7 +12806,7 @@
 </file>
 
 <file path=word/header1.xml><?xml version="1.0" encoding="utf-8"?>
-<w:hdr xmlns:wpc="http://schemas.microsoft.com/office/word/2010/wordprocessingCanvas" xmlns:cx="http://schemas.microsoft.com/office/drawing/2014/chartex" xmlns:cx1="http://schemas.microsoft.com/office/drawing/2015/9/8/chartex" xmlns:cx2="http://schemas.microsoft.com/office/drawing/2015/10/21/chartex" xmlns:cx3="http://schemas.microsoft.com/office/drawing/2016/5/9/chartex" xmlns:cx4="http://schemas.microsoft.com/office/drawing/2016/5/10/chartex" xmlns:cx5="http://schemas.microsoft.com/office/drawing/2016/5/11/chartex" xmlns:cx6="http://schemas.microsoft.com/office/drawing/2016/5/12/chartex" xmlns:cx7="http://schemas.microsoft.com/office/drawing/2016/5/13/chartex" xmlns:cx8="http://schemas.microsoft.com/office/drawing/2016/5/14/chartex" xmlns:mc="http://schemas.openxmlformats.org/markup-compatibility/2006" xmlns:aink="http://schemas.microsoft.com/office/drawing/2016/ink" xmlns:am3d="http://schemas.microsoft.com/office/drawing/2017/model3d" xmlns:o="urn:schemas-microsoft-com:office:office" xmlns:r="http://schemas.openxmlformats.org/officeDocument/2006/relationships" xmlns:m="http://schemas.openxmlformats.org/officeDocument/2006/math" xmlns:v="urn:schemas-microsoft-com:vml" xmlns:wp14="http://schemas.microsoft.com/office/word/2010/wordprocessingDrawing" xmlns:wp="http://schemas.openxmlformats.org/drawingml/2006/wordprocessingDrawing" xmlns:w10="urn:schemas-microsoft-com:office:word" xmlns:w="http://schemas.openxmlformats.org/wordprocessingml/2006/main" xmlns:w14="http://schemas.microsoft.com/office/word/2010/wordml" xmlns:w15="http://schemas.microsoft.com/office/word/2012/wordml" xmlns:w16cex="http://schemas.microsoft.com/office/word/2018/wordml/cex" xmlns:w16cid="http://schemas.microsoft.com/office/word/2016/wordml/cid" xmlns:w16="http://schemas.microsoft.com/office/word/2018/wordml" xmlns:w16se="http://schemas.microsoft.com/office/word/2015/wordml/symex" xmlns:wpg="http://schemas.microsoft.com/office/word/2010/wordprocessingGroup" xmlns:wpi="http://schemas.microsoft.com/office/word/2010/wordprocessingInk" xmlns:wne="http://schemas.microsoft.com/office/word/2006/wordml" xmlns:wps="http://schemas.microsoft.com/office/word/2010/wordprocessingShape" mc:Ignorable="w14 w15 w16se w16cid w16 w16cex wp14">
+<w:hdr xmlns:wpc="http://schemas.microsoft.com/office/word/2010/wordprocessingCanvas" xmlns:cx="http://schemas.microsoft.com/office/drawing/2014/chartex" xmlns:cx1="http://schemas.microsoft.com/office/drawing/2015/9/8/chartex" xmlns:cx2="http://schemas.microsoft.com/office/drawing/2015/10/21/chartex" xmlns:cx3="http://schemas.microsoft.com/office/drawing/2016/5/9/chartex" xmlns:cx4="http://schemas.microsoft.com/office/drawing/2016/5/10/chartex" xmlns:cx5="http://schemas.microsoft.com/office/drawing/2016/5/11/chartex" xmlns:cx6="http://schemas.microsoft.com/office/drawing/2016/5/12/chartex" xmlns:cx7="http://schemas.microsoft.com/office/drawing/2016/5/13/chartex" xmlns:cx8="http://schemas.microsoft.com/office/drawing/2016/5/14/chartex" xmlns:mc="http://schemas.openxmlformats.org/markup-compatibility/2006" xmlns:aink="http://schemas.microsoft.com/office/drawing/2016/ink" xmlns:am3d="http://schemas.microsoft.com/office/drawing/2017/model3d" xmlns:o="urn:schemas-microsoft-com:office:office" xmlns:r="http://schemas.openxmlformats.org/officeDocument/2006/relationships" xmlns:m="http://schemas.openxmlformats.org/officeDocument/2006/math" xmlns:v="urn:schemas-microsoft-com:vml" xmlns:wp14="http://schemas.microsoft.com/office/word/2010/wordprocessingDrawing" xmlns:wp="http://schemas.openxmlformats.org/drawingml/2006/wordprocessingDrawing" xmlns:w10="urn:schemas-microsoft-com:office:word" xmlns:w="http://schemas.openxmlformats.org/wordprocessingml/2006/main" xmlns:w14="http://schemas.microsoft.com/office/word/2010/wordml" xmlns:w15="http://schemas.microsoft.com/office/word/2012/wordml" xmlns:w16cid="http://schemas.microsoft.com/office/word/2016/wordml/cid" xmlns:w16se="http://schemas.microsoft.com/office/word/2015/wordml/symex" xmlns:wpg="http://schemas.microsoft.com/office/word/2010/wordprocessingGroup" xmlns:wpi="http://schemas.microsoft.com/office/word/2010/wordprocessingInk" xmlns:wne="http://schemas.microsoft.com/office/word/2006/wordml" xmlns:wps="http://schemas.microsoft.com/office/word/2010/wordprocessingShape" mc:Ignorable="w14 w15 w16se w16cid wp14">
   <w:p>
     <w:r>
       <w:rPr>
@@ -12828,7 +12936,7 @@
 </file>
 
 <file path=word/numbering.xml><?xml version="1.0" encoding="utf-8"?>
-<w:numbering xmlns:wpc="http://schemas.microsoft.com/office/word/2010/wordprocessingCanvas" xmlns:cx="http://schemas.microsoft.com/office/drawing/2014/chartex" xmlns:cx1="http://schemas.microsoft.com/office/drawing/2015/9/8/chartex" xmlns:cx2="http://schemas.microsoft.com/office/drawing/2015/10/21/chartex" xmlns:cx3="http://schemas.microsoft.com/office/drawing/2016/5/9/chartex" xmlns:cx4="http://schemas.microsoft.com/office/drawing/2016/5/10/chartex" xmlns:cx5="http://schemas.microsoft.com/office/drawing/2016/5/11/chartex" xmlns:cx6="http://schemas.microsoft.com/office/drawing/2016/5/12/chartex" xmlns:cx7="http://schemas.microsoft.com/office/drawing/2016/5/13/chartex" xmlns:cx8="http://schemas.microsoft.com/office/drawing/2016/5/14/chartex" xmlns:mc="http://schemas.openxmlformats.org/markup-compatibility/2006" xmlns:aink="http://schemas.microsoft.com/office/drawing/2016/ink" xmlns:am3d="http://schemas.microsoft.com/office/drawing/2017/model3d" xmlns:o="urn:schemas-microsoft-com:office:office" xmlns:r="http://schemas.openxmlformats.org/officeDocument/2006/relationships" xmlns:m="http://schemas.openxmlformats.org/officeDocument/2006/math" xmlns:v="urn:schemas-microsoft-com:vml" xmlns:wp14="http://schemas.microsoft.com/office/word/2010/wordprocessingDrawing" xmlns:wp="http://schemas.openxmlformats.org/drawingml/2006/wordprocessingDrawing" xmlns:w10="urn:schemas-microsoft-com:office:word" xmlns:w="http://schemas.openxmlformats.org/wordprocessingml/2006/main" xmlns:w14="http://schemas.microsoft.com/office/word/2010/wordml" xmlns:w15="http://schemas.microsoft.com/office/word/2012/wordml" xmlns:w16cex="http://schemas.microsoft.com/office/word/2018/wordml/cex" xmlns:w16cid="http://schemas.microsoft.com/office/word/2016/wordml/cid" xmlns:w16="http://schemas.microsoft.com/office/word/2018/wordml" xmlns:w16se="http://schemas.microsoft.com/office/word/2015/wordml/symex" xmlns:wpg="http://schemas.microsoft.com/office/word/2010/wordprocessingGroup" xmlns:wpi="http://schemas.microsoft.com/office/word/2010/wordprocessingInk" xmlns:wne="http://schemas.microsoft.com/office/word/2006/wordml" xmlns:wps="http://schemas.microsoft.com/office/word/2010/wordprocessingShape" mc:Ignorable="w14 w15 w16se w16cid w16 w16cex wp14">
+<w:numbering xmlns:wpc="http://schemas.microsoft.com/office/word/2010/wordprocessingCanvas" xmlns:cx="http://schemas.microsoft.com/office/drawing/2014/chartex" xmlns:cx1="http://schemas.microsoft.com/office/drawing/2015/9/8/chartex" xmlns:cx2="http://schemas.microsoft.com/office/drawing/2015/10/21/chartex" xmlns:cx3="http://schemas.microsoft.com/office/drawing/2016/5/9/chartex" xmlns:cx4="http://schemas.microsoft.com/office/drawing/2016/5/10/chartex" xmlns:cx5="http://schemas.microsoft.com/office/drawing/2016/5/11/chartex" xmlns:cx6="http://schemas.microsoft.com/office/drawing/2016/5/12/chartex" xmlns:cx7="http://schemas.microsoft.com/office/drawing/2016/5/13/chartex" xmlns:cx8="http://schemas.microsoft.com/office/drawing/2016/5/14/chartex" xmlns:mc="http://schemas.openxmlformats.org/markup-compatibility/2006" xmlns:aink="http://schemas.microsoft.com/office/drawing/2016/ink" xmlns:am3d="http://schemas.microsoft.com/office/drawing/2017/model3d" xmlns:o="urn:schemas-microsoft-com:office:office" xmlns:r="http://schemas.openxmlformats.org/officeDocument/2006/relationships" xmlns:m="http://schemas.openxmlformats.org/officeDocument/2006/math" xmlns:v="urn:schemas-microsoft-com:vml" xmlns:wp14="http://schemas.microsoft.com/office/word/2010/wordprocessingDrawing" xmlns:wp="http://schemas.openxmlformats.org/drawingml/2006/wordprocessingDrawing" xmlns:w10="urn:schemas-microsoft-com:office:word" xmlns:w="http://schemas.openxmlformats.org/wordprocessingml/2006/main" xmlns:w14="http://schemas.microsoft.com/office/word/2010/wordml" xmlns:w15="http://schemas.microsoft.com/office/word/2012/wordml" xmlns:w16cid="http://schemas.microsoft.com/office/word/2016/wordml/cid" xmlns:w16se="http://schemas.microsoft.com/office/word/2015/wordml/symex" xmlns:wpg="http://schemas.microsoft.com/office/word/2010/wordprocessingGroup" xmlns:wpi="http://schemas.microsoft.com/office/word/2010/wordprocessingInk" xmlns:wne="http://schemas.microsoft.com/office/word/2006/wordml" xmlns:wps="http://schemas.microsoft.com/office/word/2010/wordprocessingShape" mc:Ignorable="w14 w15 w16se w16cid wp14">
   <w:abstractNum w:abstractNumId="0" w15:restartNumberingAfterBreak="0">
     <w:nsid w:val="059969F4"/>
     <w:multiLevelType w:val="hybridMultilevel"/>
@@ -13802,7 +13910,7 @@
 </file>
 
 <file path=word/styles.xml><?xml version="1.0" encoding="utf-8"?>
-<w:styles xmlns:mc="http://schemas.openxmlformats.org/markup-compatibility/2006" xmlns:r="http://schemas.openxmlformats.org/officeDocument/2006/relationships" xmlns:w="http://schemas.openxmlformats.org/wordprocessingml/2006/main" xmlns:w14="http://schemas.microsoft.com/office/word/2010/wordml" xmlns:w15="http://schemas.microsoft.com/office/word/2012/wordml" xmlns:w16cex="http://schemas.microsoft.com/office/word/2018/wordml/cex" xmlns:w16cid="http://schemas.microsoft.com/office/word/2016/wordml/cid" xmlns:w16="http://schemas.microsoft.com/office/word/2018/wordml" xmlns:w16se="http://schemas.microsoft.com/office/word/2015/wordml/symex" mc:Ignorable="w14 w15 w16se w16cid w16 w16cex">
+<w:styles xmlns:mc="http://schemas.openxmlformats.org/markup-compatibility/2006" xmlns:r="http://schemas.openxmlformats.org/officeDocument/2006/relationships" xmlns:w="http://schemas.openxmlformats.org/wordprocessingml/2006/main" xmlns:w14="http://schemas.microsoft.com/office/word/2010/wordml" xmlns:w15="http://schemas.microsoft.com/office/word/2012/wordml" xmlns:w16cid="http://schemas.microsoft.com/office/word/2016/wordml/cid" xmlns:w16se="http://schemas.microsoft.com/office/word/2015/wordml/symex" mc:Ignorable="w14 w15 w16se w16cid">
   <w:docDefaults>
     <w:rPrDefault>
       <w:rPr>
@@ -13812,7 +13920,7 @@
     </w:rPrDefault>
     <w:pPrDefault/>
   </w:docDefaults>
-  <w:latentStyles w:defLockedState="1" w:defUIPriority="0" w:defSemiHidden="0" w:defUnhideWhenUsed="0" w:defQFormat="0" w:count="376">
+  <w:latentStyles w:defLockedState="1" w:defUIPriority="0" w:defSemiHidden="0" w:defUnhideWhenUsed="0" w:defQFormat="0" w:count="375">
     <w:lsdException w:name="Normal" w:locked="0" w:qFormat="1"/>
     <w:lsdException w:name="heading 1" w:locked="0" w:qFormat="1"/>
     <w:lsdException w:name="heading 2" w:semiHidden="1" w:unhideWhenUsed="1" w:qFormat="1"/>
@@ -14111,7 +14219,6 @@
     <w:lsdException w:name="Smart Hyperlink" w:locked="0" w:semiHidden="1" w:uiPriority="99" w:unhideWhenUsed="1"/>
     <w:lsdException w:name="Hashtag" w:locked="0" w:semiHidden="1" w:uiPriority="99" w:unhideWhenUsed="1"/>
     <w:lsdException w:name="Unresolved Mention" w:locked="0" w:semiHidden="1" w:uiPriority="99" w:unhideWhenUsed="1"/>
-    <w:lsdException w:name="Smart Link" w:locked="0" w:semiHidden="1" w:uiPriority="99" w:unhideWhenUsed="1"/>
   </w:latentStyles>
   <w:style w:type="paragraph" w:default="1" w:styleId="Normal">
     <w:name w:val="Normal"/>
@@ -14800,19 +14907,6 @@
 </file>
 
 <file path=customXml/item1.xml><?xml version="1.0" encoding="utf-8"?>
-<LongProperties xmlns="http://schemas.microsoft.com/office/2006/metadata/longProperties"/>
-</file>
-
-<file path=customXml/item2.xml><?xml version="1.0" encoding="utf-8"?>
-<?mso-contentType ?>
-<FormTemplates xmlns="http://schemas.microsoft.com/sharepoint/v3/contenttype/forms">
-  <Display>DocumentLibraryForm</Display>
-  <Edit>DocumentLibraryForm</Edit>
-  <New>DocumentLibraryForm</New>
-</FormTemplates>
-</file>
-
-<file path=customXml/item3.xml><?xml version="1.0" encoding="utf-8"?>
 <ct:contentTypeSchema xmlns:ct="http://schemas.microsoft.com/office/2006/metadata/contentType" xmlns:ma="http://schemas.microsoft.com/office/2006/metadata/properties/metaAttributes" ct:_="" ma:_="" ma:contentTypeName="Documento" ma:contentTypeID="0x010100951F864CA035244EB7F6E6B9CAD39DD8" ma:contentTypeVersion="29" ma:contentTypeDescription="Crie um novo documento." ma:contentTypeScope="" ma:versionID="98839a2138108a1da3ff0c0dd805dbd2">
   <xsd:schema xmlns:xsd="http://www.w3.org/2001/XMLSchema" xmlns:xs="http://www.w3.org/2001/XMLSchema" xmlns:p="http://schemas.microsoft.com/office/2006/metadata/properties" xmlns:ns1="http://schemas.microsoft.com/sharepoint/v3" xmlns:ns2="ce03834f-a579-4ecb-b47e-e136bae11e47" xmlns:ns3="948e1b9c-bee8-44de-8cc6-706e5b780eae" xmlns:ns4="feadaf30-646e-4180-8499-c12b20b15a5f" targetNamespace="http://schemas.microsoft.com/office/2006/metadata/properties" ma:root="true" ma:fieldsID="2f1c950916aedd9f0f9f5beae52b629b" ns1:_="" ns2:_="" ns3:_="" ns4:_="">
     <xsd:import namespace="http://schemas.microsoft.com/sharepoint/v3"/>
@@ -15079,6 +15173,19 @@
 </ct:contentTypeSchema>
 </file>
 
+<file path=customXml/item2.xml><?xml version="1.0" encoding="utf-8"?>
+<?mso-contentType ?>
+<FormTemplates xmlns="http://schemas.microsoft.com/sharepoint/v3/contenttype/forms">
+  <Display>DocumentLibraryForm</Display>
+  <Edit>DocumentLibraryForm</Edit>
+  <New>DocumentLibraryForm</New>
+</FormTemplates>
+</file>
+
+<file path=customXml/item3.xml><?xml version="1.0" encoding="utf-8"?>
+<LongProperties xmlns="http://schemas.microsoft.com/office/2006/metadata/longProperties"/>
+</file>
+
 <file path=customXml/item4.xml><?xml version="1.0" encoding="utf-8"?>
 <p:properties xmlns:p="http://schemas.microsoft.com/office/2006/metadata/properties" xmlns:xsi="http://www.w3.org/2001/XMLSchema-instance" xmlns:pc="http://schemas.microsoft.com/office/infopath/2007/PartnerControls">
   <documentManagement>
@@ -15108,22 +15215,6 @@
 </file>
 
 <file path=customXml/itemProps1.xml><?xml version="1.0" encoding="utf-8"?>
-<ds:datastoreItem xmlns:ds="http://schemas.openxmlformats.org/officeDocument/2006/customXml" ds:itemID="{EA277243-EECE-4122-8A92-7730D5523990}">
-  <ds:schemaRefs>
-    <ds:schemaRef ds:uri="http://schemas.microsoft.com/office/2006/metadata/longProperties"/>
-  </ds:schemaRefs>
-</ds:datastoreItem>
-</file>
-
-<file path=customXml/itemProps2.xml><?xml version="1.0" encoding="utf-8"?>
-<ds:datastoreItem xmlns:ds="http://schemas.openxmlformats.org/officeDocument/2006/customXml" ds:itemID="{A454F367-522D-4478-9248-6CDA88715946}">
-  <ds:schemaRefs>
-    <ds:schemaRef ds:uri="http://schemas.microsoft.com/sharepoint/v3/contenttype/forms"/>
-  </ds:schemaRefs>
-</ds:datastoreItem>
-</file>
-
-<file path=customXml/itemProps3.xml><?xml version="1.0" encoding="utf-8"?>
 <ds:datastoreItem xmlns:ds="http://schemas.openxmlformats.org/officeDocument/2006/customXml" ds:itemID="{EACA55E0-A0CB-479C-8024-9D63336861B9}">
   <ds:schemaRefs>
     <ds:schemaRef ds:uri="http://schemas.microsoft.com/office/2006/metadata/contentType"/>
@@ -15144,6 +15235,22 @@
 </ds:datastoreItem>
 </file>
 
+<file path=customXml/itemProps2.xml><?xml version="1.0" encoding="utf-8"?>
+<ds:datastoreItem xmlns:ds="http://schemas.openxmlformats.org/officeDocument/2006/customXml" ds:itemID="{A454F367-522D-4478-9248-6CDA88715946}">
+  <ds:schemaRefs>
+    <ds:schemaRef ds:uri="http://schemas.microsoft.com/sharepoint/v3/contenttype/forms"/>
+  </ds:schemaRefs>
+</ds:datastoreItem>
+</file>
+
+<file path=customXml/itemProps3.xml><?xml version="1.0" encoding="utf-8"?>
+<ds:datastoreItem xmlns:ds="http://schemas.openxmlformats.org/officeDocument/2006/customXml" ds:itemID="{EA277243-EECE-4122-8A92-7730D5523990}">
+  <ds:schemaRefs>
+    <ds:schemaRef ds:uri="http://schemas.microsoft.com/office/2006/metadata/longProperties"/>
+  </ds:schemaRefs>
+</ds:datastoreItem>
+</file>
+
 <file path=customXml/itemProps4.xml><?xml version="1.0" encoding="utf-8"?>
 <ds:datastoreItem xmlns:ds="http://schemas.openxmlformats.org/officeDocument/2006/customXml" ds:itemID="{587CCF56-62B5-420D-A8A2-10B6AB203932}">
   <ds:schemaRefs>
@@ -15157,7 +15264,7 @@
 </file>
 
 <file path=customXml/itemProps5.xml><?xml version="1.0" encoding="utf-8"?>
-<ds:datastoreItem xmlns:ds="http://schemas.openxmlformats.org/officeDocument/2006/customXml" ds:itemID="{7142B19E-FCE4-47E8-844A-A98F9F24E6E6}">
+<ds:datastoreItem xmlns:ds="http://schemas.openxmlformats.org/officeDocument/2006/customXml" ds:itemID="{35D89D75-968C-44CA-9C90-792EC5B7C985}">
   <ds:schemaRefs>
     <ds:schemaRef ds:uri="http://schemas.openxmlformats.org/officeDocument/2006/bibliography"/>
   </ds:schemaRefs>

</xml_diff>